<commit_message>
beginning of print logic
</commit_message>
<xml_diff>
--- a/app/purchaseOrderTemplate.docx
+++ b/app/purchaseOrderTemplate.docx
@@ -154,14 +154,15 @@
         <w:pStyle w:val="Normal"/>
         <w:bidi w:val="0"/>
         <w:jc w:val="left"/>
-        <w:rPr>
-          <w:b/>
-          <w:b/>
-          <w:bCs/>
-          <w:sz w:val="40"/>
-          <w:szCs w:val="40"/>
-        </w:rPr>
-      </w:pPr>
+        <w:rPr/>
+      </w:pPr>
+      <w:r>
+        <w:rPr/>
+        <w:t>CE NUMERO DEVRA PARAITRE SUR VOTRE</w:t>
+        <w:tab/>
+        <w:tab/>
+        <w:tab/>
+      </w:r>
       <w:r>
         <w:rPr>
           <w:b/>
@@ -181,29 +182,6 @@
       </w:pPr>
       <w:r>
         <w:rPr/>
-      </w:r>
-    </w:p>
-    <w:p>
-      <w:pPr>
-        <w:pStyle w:val="Normal"/>
-        <w:bidi w:val="0"/>
-        <w:jc w:val="left"/>
-        <w:rPr/>
-      </w:pPr>
-      <w:r>
-        <w:rPr/>
-        <w:t>CE NUMERO DEVRA PARAITRE SUR VOTRE</w:t>
-      </w:r>
-    </w:p>
-    <w:p>
-      <w:pPr>
-        <w:pStyle w:val="Normal"/>
-        <w:bidi w:val="0"/>
-        <w:jc w:val="left"/>
-        <w:rPr/>
-      </w:pPr>
-      <w:r>
-        <w:rPr/>
         <w:t>FACTURE ET VOTRE EMBLANCE</w:t>
       </w:r>
     </w:p>
@@ -339,6 +317,17 @@
       </w:pPr>
       <w:r>
         <w:rPr/>
+      </w:r>
+    </w:p>
+    <w:p>
+      <w:pPr>
+        <w:pStyle w:val="Normal"/>
+        <w:bidi w:val="0"/>
+        <w:jc w:val="left"/>
+        <w:rPr/>
+      </w:pPr>
+      <w:r>
+        <w:rPr/>
         <w:t>QUANTITE</w:t>
         <w:tab/>
         <w:tab/>
@@ -357,29 +346,30 @@
       </w:pPr>
       <w:r>
         <w:rPr/>
-      </w:r>
-    </w:p>
-    <w:p>
-      <w:pPr>
-        <w:pStyle w:val="Normal"/>
-        <w:bidi w:val="0"/>
-        <w:jc w:val="left"/>
-        <w:rPr/>
-      </w:pPr>
-      <w:r>
-        <w:rPr/>
-        <w:t>{%tr-for i in items %}</w:t>
-      </w:r>
-    </w:p>
-    <w:p>
-      <w:pPr>
-        <w:pStyle w:val="Normal"/>
-        <w:bidi w:val="0"/>
-        <w:jc w:val="left"/>
-        <w:rPr/>
-      </w:pPr>
-      <w:r>
-        <w:rPr/>
+        <w:t>___________________________________________________________________________________</w:t>
+      </w:r>
+    </w:p>
+    <w:p>
+      <w:pPr>
+        <w:pStyle w:val="Normal"/>
+        <w:bidi w:val="0"/>
+        <w:jc w:val="left"/>
+        <w:rPr/>
+      </w:pPr>
+      <w:r>
+        <w:rPr/>
+      </w:r>
+    </w:p>
+    <w:p>
+      <w:pPr>
+        <w:pStyle w:val="Normal"/>
+        <w:bidi w:val="0"/>
+        <w:jc w:val="left"/>
+        <w:rPr/>
+      </w:pPr>
+      <w:r>
+        <w:rPr/>
+        <w:t>{% for i in items %}</w:t>
       </w:r>
     </w:p>
     <w:p>
@@ -410,51 +400,58 @@
       </w:pPr>
       <w:r>
         <w:rPr/>
-      </w:r>
-    </w:p>
-    <w:p>
-      <w:pPr>
-        <w:pStyle w:val="Normal"/>
-        <w:bidi w:val="0"/>
-        <w:jc w:val="left"/>
-        <w:rPr/>
-      </w:pPr>
-      <w:r>
-        <w:rPr/>
-        <w:t>{%tr- endfor %}</w:t>
-      </w:r>
-    </w:p>
-    <w:p>
-      <w:pPr>
-        <w:pStyle w:val="Normal"/>
-        <w:bidi w:val="0"/>
-        <w:jc w:val="left"/>
-        <w:rPr/>
-      </w:pPr>
-      <w:r>
-        <w:rPr/>
-      </w:r>
-    </w:p>
-    <w:p>
-      <w:pPr>
-        <w:pStyle w:val="Normal"/>
-        <w:bidi w:val="0"/>
-        <w:jc w:val="left"/>
-        <w:rPr/>
-      </w:pPr>
-      <w:r>
-        <w:rPr/>
-      </w:r>
-    </w:p>
-    <w:p>
-      <w:pPr>
-        <w:pStyle w:val="Normal"/>
-        <w:bidi w:val="0"/>
-        <w:jc w:val="left"/>
-        <w:rPr/>
-      </w:pPr>
-      <w:r>
-        <w:rPr/>
+        <w:t>{%  endfor %}</w:t>
+      </w:r>
+    </w:p>
+    <w:p>
+      <w:pPr>
+        <w:pStyle w:val="Normal"/>
+        <w:bidi w:val="0"/>
+        <w:jc w:val="left"/>
+        <w:rPr/>
+      </w:pPr>
+      <w:r>
+        <w:rPr/>
+      </w:r>
+    </w:p>
+    <w:p>
+      <w:pPr>
+        <w:pStyle w:val="Normal"/>
+        <w:bidi w:val="0"/>
+        <w:jc w:val="left"/>
+        <w:rPr/>
+      </w:pPr>
+      <w:r>
+        <w:rPr/>
+        <w:t>___________________________________________________________________________________</w:t>
+      </w:r>
+    </w:p>
+    <w:p>
+      <w:pPr>
+        <w:pStyle w:val="Normal"/>
+        <w:bidi w:val="0"/>
+        <w:jc w:val="left"/>
+        <w:rPr/>
+      </w:pPr>
+      <w:r>
+        <w:rPr/>
+      </w:r>
+    </w:p>
+    <w:p>
+      <w:pPr>
+        <w:pStyle w:val="Normal"/>
+        <w:bidi w:val="0"/>
+        <w:jc w:val="left"/>
+        <w:rPr/>
+      </w:pPr>
+      <w:r>
+        <w:rPr/>
+        <w:t>RECU PAR:   {{receivedBy}}</w:t>
+        <w:tab/>
+        <w:tab/>
+        <w:tab/>
+        <w:tab/>
+        <w:t>DATE</w:t>
       </w:r>
     </w:p>
     <w:p>

</xml_diff>